<commit_message>
Afegits arxius a la carpeta modulsper a poder fer dynamic binding amb els diferents tipus de sumadors. Documentació fins fase 7. Fase 5 i 6 necessiten us d'excels per a fer grafics i tal. Dema mes
</commit_message>
<xml_diff>
--- a/Practica1.docx
+++ b/Practica1.docx
@@ -2017,9 +2017,12 @@
       </w:pPr>
       <w:r>
         <w:rPr>
+          <w:b/>
+          <w:bCs/>
           <w:i/>
           <w:sz w:val="32"/>
           <w:szCs w:val="32"/>
+          <w:u w:val="single"/>
         </w:rPr>
         <w:t>FASE 1: Sumadores CPA</w:t>
       </w:r>
@@ -2644,6 +2647,21 @@
     </w:p>
     <w:p>
       <w:pPr>
+        <w:pStyle w:val="style0"/>
+        <w:jc w:val="left"/>
+      </w:pPr>
+      <w:r>
+        <w:rPr>
+          <w:i w:val="false"/>
+          <w:iCs w:val="false"/>
+          <w:sz w:val="24"/>
+          <w:szCs w:val="24"/>
+        </w:rPr>
+        <w:t>En la tarea anterior ya se han descrito las fórmulas para calcular los retardos y cómo se llega a ellas para un CPA de n bits.</w:t>
+      </w:r>
+    </w:p>
+    <w:p>
+      <w:pPr>
         <w:pStyle w:val="style27"/>
         <w:numPr>
           <w:ilvl w:val="0"/>
@@ -2655,6 +2673,7 @@
         <w:rPr>
           <w:sz w:val="24"/>
           <w:szCs w:val="24"/>
+          <w:shd w:fill="FFFF00" w:val="clear"/>
         </w:rPr>
         <w:t>CPA de 8 bits</w:t>
       </w:r>
@@ -2669,6 +2688,7 @@
         <w:rPr>
           <w:sz w:val="24"/>
           <w:szCs w:val="24"/>
+          <w:shd w:fill="FFFF00" w:val="clear"/>
         </w:rPr>
         <w:t xml:space="preserve">Retardo C = 4T + (8-1) * (4T – 2T) = </w:t>
       </w:r>
@@ -2677,6 +2697,7 @@
           <w:b/>
           <w:sz w:val="24"/>
           <w:szCs w:val="24"/>
+          <w:shd w:fill="FFFF00" w:val="clear"/>
         </w:rPr>
         <w:t>18T</w:t>
       </w:r>
@@ -2691,6 +2712,7 @@
         <w:rPr>
           <w:sz w:val="24"/>
           <w:szCs w:val="24"/>
+          <w:shd w:fill="FFFF00" w:val="clear"/>
           <w:lang w:val="en-US"/>
         </w:rPr>
         <w:t xml:space="preserve">Retardo S = 4T + (8-2) * (4T-2T) + (4T-2T) = </w:t>
@@ -2700,6 +2722,7 @@
           <w:b/>
           <w:sz w:val="24"/>
           <w:szCs w:val="24"/>
+          <w:shd w:fill="FFFF00" w:val="clear"/>
           <w:lang w:val="en-US"/>
         </w:rPr>
         <w:t>18T</w:t>
@@ -2716,6 +2739,7 @@
           <w:b/>
           <w:sz w:val="24"/>
           <w:szCs w:val="24"/>
+          <w:shd w:fill="FFFF00" w:val="clear"/>
           <w:lang w:val="en-US"/>
         </w:rPr>
       </w:r>
@@ -2733,6 +2757,7 @@
         <w:rPr>
           <w:sz w:val="24"/>
           <w:szCs w:val="24"/>
+          <w:shd w:fill="FFFF00" w:val="clear"/>
         </w:rPr>
         <w:t>CPA de 16 bits</w:t>
       </w:r>
@@ -2747,6 +2772,7 @@
         <w:rPr>
           <w:sz w:val="24"/>
           <w:szCs w:val="24"/>
+          <w:shd w:fill="FFFF00" w:val="clear"/>
         </w:rPr>
         <w:t xml:space="preserve">Retardo C = 4T + (16-1) * (4T – 2T) = </w:t>
       </w:r>
@@ -2755,6 +2781,7 @@
           <w:b/>
           <w:sz w:val="24"/>
           <w:szCs w:val="24"/>
+          <w:shd w:fill="FFFF00" w:val="clear"/>
         </w:rPr>
         <w:t>34T</w:t>
       </w:r>
@@ -2769,6 +2796,7 @@
         <w:rPr>
           <w:sz w:val="24"/>
           <w:szCs w:val="24"/>
+          <w:shd w:fill="FFFF00" w:val="clear"/>
           <w:lang w:val="en-US"/>
         </w:rPr>
         <w:t xml:space="preserve">Retardo S = 4T + (16-2) * (4T-2T) + (4T-2T) = </w:t>
@@ -2778,6 +2806,7 @@
           <w:b/>
           <w:sz w:val="24"/>
           <w:szCs w:val="24"/>
+          <w:shd w:fill="FFFF00" w:val="clear"/>
           <w:lang w:val="en-US"/>
         </w:rPr>
         <w:t>34T</w:t>
@@ -2794,6 +2823,7 @@
           <w:b/>
           <w:sz w:val="24"/>
           <w:szCs w:val="24"/>
+          <w:shd w:fill="FFFF00" w:val="clear"/>
           <w:lang w:val="en-US"/>
         </w:rPr>
       </w:r>
@@ -2811,6 +2841,7 @@
         <w:rPr>
           <w:sz w:val="24"/>
           <w:szCs w:val="24"/>
+          <w:shd w:fill="FFFF00" w:val="clear"/>
         </w:rPr>
         <w:t>CPA de 32 bits</w:t>
       </w:r>
@@ -2825,6 +2856,7 @@
         <w:rPr>
           <w:sz w:val="24"/>
           <w:szCs w:val="24"/>
+          <w:shd w:fill="FFFF00" w:val="clear"/>
         </w:rPr>
         <w:t xml:space="preserve">Retardo C = 4T + (32-1) * (4T – 2T) = </w:t>
       </w:r>
@@ -2833,6 +2865,7 @@
           <w:b/>
           <w:sz w:val="24"/>
           <w:szCs w:val="24"/>
+          <w:shd w:fill="FFFF00" w:val="clear"/>
         </w:rPr>
         <w:t>66T</w:t>
       </w:r>
@@ -2847,6 +2880,7 @@
         <w:rPr>
           <w:sz w:val="24"/>
           <w:szCs w:val="24"/>
+          <w:shd w:fill="FFFF00" w:val="clear"/>
           <w:lang w:val="en-US"/>
         </w:rPr>
         <w:t xml:space="preserve">Retardo S = 4T + (32-2) * (4T-2T) + (4T-2T) = </w:t>
@@ -2856,6 +2890,7 @@
           <w:b/>
           <w:sz w:val="24"/>
           <w:szCs w:val="24"/>
+          <w:shd w:fill="FFFF00" w:val="clear"/>
           <w:lang w:val="en-US"/>
         </w:rPr>
         <w:t>66T</w:t>
@@ -2872,6 +2907,7 @@
           <w:b/>
           <w:sz w:val="24"/>
           <w:szCs w:val="24"/>
+          <w:shd w:fill="FFFF00" w:val="clear"/>
           <w:lang w:val="en-US"/>
         </w:rPr>
       </w:r>
@@ -2889,6 +2925,7 @@
         <w:rPr>
           <w:sz w:val="24"/>
           <w:szCs w:val="24"/>
+          <w:shd w:fill="FFFF00" w:val="clear"/>
         </w:rPr>
         <w:t>CPA de 64 bits</w:t>
       </w:r>
@@ -2903,6 +2940,7 @@
         <w:rPr>
           <w:sz w:val="24"/>
           <w:szCs w:val="24"/>
+          <w:shd w:fill="FFFF00" w:val="clear"/>
         </w:rPr>
         <w:t xml:space="preserve">Retardo C = 4T + (64-1) * (4T – 2T) = </w:t>
       </w:r>
@@ -2911,6 +2949,7 @@
           <w:b/>
           <w:sz w:val="24"/>
           <w:szCs w:val="24"/>
+          <w:shd w:fill="FFFF00" w:val="clear"/>
         </w:rPr>
         <w:t>130T</w:t>
       </w:r>
@@ -2925,6 +2964,7 @@
         <w:rPr>
           <w:sz w:val="24"/>
           <w:szCs w:val="24"/>
+          <w:shd w:fill="FFFF00" w:val="clear"/>
           <w:lang w:val="en-US"/>
         </w:rPr>
         <w:t xml:space="preserve">Retardo S = 4T + (64-2) * (4T-2T) + (4T-2T) = </w:t>
@@ -2934,6 +2974,7 @@
           <w:b/>
           <w:sz w:val="24"/>
           <w:szCs w:val="24"/>
+          <w:shd w:fill="FFFF00" w:val="clear"/>
           <w:lang w:val="en-US"/>
         </w:rPr>
         <w:t>130T</w:t>
@@ -2947,58 +2988,64 @@
       </w:pPr>
       <w:r>
         <w:rPr>
+          <w:sz w:val="24"/>
+          <w:szCs w:val="24"/>
+          <w:shd w:fill="FFFF00" w:val="clear"/>
+          <w:lang w:val="en-US"/>
+        </w:rPr>
+        <w:t xml:space="preserve">/// Taula y grafics. Dues rectes amb diferent pendent. La interseccio indica el limit on resuta mes optim utilitzar un tipus de FA en el CPA que en l'altre. </w:t>
+      </w:r>
+    </w:p>
+    <w:p>
+      <w:pPr>
+        <w:pStyle w:val="style0"/>
+        <w:spacing w:after="0" w:before="0"/>
+        <w:jc w:val="both"/>
+      </w:pPr>
+      <w:r>
+        <w:rPr>
           <w:sz w:val="40"/>
           <w:szCs w:val="24"/>
-          <w:lang w:val="en-US"/>
-        </w:rPr>
-      </w:r>
-    </w:p>
-    <w:p>
-      <w:pPr>
-        <w:pStyle w:val="style0"/>
-        <w:jc w:val="both"/>
-      </w:pPr>
-      <w:r>
-        <w:rPr>
-          <w:b/>
-          <w:i/>
-          <w:sz w:val="28"/>
-          <w:szCs w:val="28"/>
-        </w:rPr>
-        <w:t>TAREA 5.</w:t>
-      </w:r>
-      <w:r>
-        <w:rPr>
-          <w:i/>
-        </w:rPr>
-        <w:t xml:space="preserve"> </w:t>
-      </w:r>
-      <w:r>
-        <w:rPr>
-          <w:i/>
-          <w:sz w:val="24"/>
-          <w:szCs w:val="24"/>
-        </w:rPr>
-        <w:t>Asumid un tiempo de retardo para la puerta lógica XOR de 1T. Realizad de nuevo el circuito digital Carry Propagate Adder (CPA) de 4 bits y comparadlo con los resultados obtenidos anteriormente.</w:t>
-      </w:r>
-      <w:r>
-        <w:rPr>
-          <w:sz w:val="24"/>
-          <w:szCs w:val="24"/>
-        </w:rPr>
-        <w:t xml:space="preserve"> </w:t>
-      </w:r>
-    </w:p>
-    <w:p>
-      <w:pPr>
-        <w:pStyle w:val="style0"/>
-        <w:spacing w:after="0" w:before="0"/>
-        <w:jc w:val="both"/>
-      </w:pPr>
-      <w:r>
-        <w:rPr>
-          <w:sz w:val="24"/>
-          <w:szCs w:val="24"/>
+          <w:shd w:fill="FFFF00" w:val="clear"/>
+          <w:lang w:val="en-US"/>
+        </w:rPr>
+      </w:r>
+    </w:p>
+    <w:p>
+      <w:pPr>
+        <w:pStyle w:val="style0"/>
+        <w:jc w:val="both"/>
+      </w:pPr>
+      <w:r>
+        <w:rPr>
+          <w:b/>
+          <w:bCs/>
+          <w:sz w:val="24"/>
+          <w:szCs w:val="24"/>
+        </w:rPr>
+        <w:t>TAREA 6.</w:t>
+      </w:r>
+      <w:r>
+        <w:rPr>
+          <w:sz w:val="24"/>
+          <w:szCs w:val="24"/>
+        </w:rPr>
+        <w:t xml:space="preserve"> Asumid un tiempo de retardo para la puerta lógica XOR de 1T. Realizad de nuevo el</w:t>
+        <w:t xml:space="preserve"> circuito digital Carry Propagate Adder (CPA) de 4 bits y comparadlo con los resultados obtenidos</w:t>
+        <w:t xml:space="preserve"> anteriormente. (0.75P)</w:t>
+      </w:r>
+    </w:p>
+    <w:p>
+      <w:pPr>
+        <w:pStyle w:val="style0"/>
+        <w:spacing w:after="0" w:before="0"/>
+        <w:jc w:val="both"/>
+      </w:pPr>
+      <w:r>
+        <w:rPr>
+          <w:sz w:val="24"/>
+          <w:szCs w:val="24"/>
+          <w:shd w:fill="FFFF00" w:val="clear"/>
         </w:rPr>
         <w:t>TC = 3T</w:t>
       </w:r>
@@ -3012,6 +3059,7 @@
         <w:rPr>
           <w:sz w:val="24"/>
           <w:szCs w:val="24"/>
+          <w:shd w:fill="FFFF00" w:val="clear"/>
         </w:rPr>
         <w:t>TS = 2T</w:t>
       </w:r>
@@ -3029,6 +3077,7 @@
         <w:rPr>
           <w:sz w:val="24"/>
           <w:szCs w:val="24"/>
+          <w:shd w:fill="FFFF00" w:val="clear"/>
         </w:rPr>
         <w:t>CPA de 4 bits</w:t>
       </w:r>
@@ -3043,6 +3092,7 @@
         <w:rPr>
           <w:sz w:val="24"/>
           <w:szCs w:val="24"/>
+          <w:shd w:fill="FFFF00" w:val="clear"/>
         </w:rPr>
         <w:t xml:space="preserve">Retardo C = 3T + (4-1) * (3T – 1T) = </w:t>
       </w:r>
@@ -3051,6 +3101,7 @@
           <w:b/>
           <w:sz w:val="24"/>
           <w:szCs w:val="24"/>
+          <w:shd w:fill="FFFF00" w:val="clear"/>
         </w:rPr>
         <w:t>9T</w:t>
       </w:r>
@@ -3065,6 +3116,7 @@
         <w:rPr>
           <w:sz w:val="24"/>
           <w:szCs w:val="24"/>
+          <w:shd w:fill="FFFF00" w:val="clear"/>
           <w:lang w:val="en-US"/>
         </w:rPr>
         <w:t xml:space="preserve">Retardo S = 3T + (4-2) * (3T-1T) + (2T-1T) = </w:t>
@@ -3074,6 +3126,7 @@
           <w:b/>
           <w:sz w:val="24"/>
           <w:szCs w:val="24"/>
+          <w:shd w:fill="FFFF00" w:val="clear"/>
           <w:lang w:val="en-US"/>
         </w:rPr>
         <w:t>8T</w:t>
@@ -3090,6 +3143,7 @@
           <w:b/>
           <w:sz w:val="24"/>
           <w:szCs w:val="24"/>
+          <w:shd w:fill="FFFF00" w:val="clear"/>
           <w:lang w:val="en-US"/>
         </w:rPr>
       </w:r>
@@ -3107,6 +3161,7 @@
         <w:rPr>
           <w:sz w:val="24"/>
           <w:szCs w:val="24"/>
+          <w:shd w:fill="FFFF00" w:val="clear"/>
         </w:rPr>
         <w:t>CPA de 8 bits</w:t>
       </w:r>
@@ -3121,6 +3176,7 @@
         <w:rPr>
           <w:sz w:val="24"/>
           <w:szCs w:val="24"/>
+          <w:shd w:fill="FFFF00" w:val="clear"/>
         </w:rPr>
         <w:t xml:space="preserve">Retardo C = 3T + (8-1) * (3T – 1T) = </w:t>
       </w:r>
@@ -3129,6 +3185,7 @@
           <w:b/>
           <w:sz w:val="24"/>
           <w:szCs w:val="24"/>
+          <w:shd w:fill="FFFF00" w:val="clear"/>
         </w:rPr>
         <w:t>17T</w:t>
       </w:r>
@@ -3143,6 +3200,7 @@
         <w:rPr>
           <w:sz w:val="24"/>
           <w:szCs w:val="24"/>
+          <w:shd w:fill="FFFF00" w:val="clear"/>
           <w:lang w:val="en-US"/>
         </w:rPr>
         <w:t xml:space="preserve">Retardo S = 3T + (8-2) * (3T-1T) + (2T-1T) = </w:t>
@@ -3152,6 +3210,7 @@
           <w:b/>
           <w:sz w:val="24"/>
           <w:szCs w:val="24"/>
+          <w:shd w:fill="FFFF00" w:val="clear"/>
           <w:lang w:val="en-US"/>
         </w:rPr>
         <w:t>16T</w:t>
@@ -3168,6 +3227,7 @@
           <w:b/>
           <w:sz w:val="24"/>
           <w:szCs w:val="24"/>
+          <w:shd w:fill="FFFF00" w:val="clear"/>
           <w:lang w:val="en-US"/>
         </w:rPr>
       </w:r>
@@ -3185,6 +3245,7 @@
         <w:rPr>
           <w:sz w:val="24"/>
           <w:szCs w:val="24"/>
+          <w:shd w:fill="FFFF00" w:val="clear"/>
         </w:rPr>
         <w:t>CPA de 16 bits</w:t>
       </w:r>
@@ -3199,6 +3260,7 @@
         <w:rPr>
           <w:sz w:val="24"/>
           <w:szCs w:val="24"/>
+          <w:shd w:fill="FFFF00" w:val="clear"/>
         </w:rPr>
         <w:t xml:space="preserve">Retardo C = 3T + (16-1) * (3T – 1T) = </w:t>
       </w:r>
@@ -3207,6 +3269,7 @@
           <w:b/>
           <w:sz w:val="24"/>
           <w:szCs w:val="24"/>
+          <w:shd w:fill="FFFF00" w:val="clear"/>
         </w:rPr>
         <w:t>33T</w:t>
       </w:r>
@@ -3221,6 +3284,7 @@
         <w:rPr>
           <w:sz w:val="24"/>
           <w:szCs w:val="24"/>
+          <w:shd w:fill="FFFF00" w:val="clear"/>
           <w:lang w:val="en-US"/>
         </w:rPr>
         <w:t xml:space="preserve">Retardo S = 3T + (16-2) * (3T-1T) + (2T-1T) = </w:t>
@@ -3230,6 +3294,7 @@
           <w:b/>
           <w:sz w:val="24"/>
           <w:szCs w:val="24"/>
+          <w:shd w:fill="FFFF00" w:val="clear"/>
           <w:lang w:val="en-US"/>
         </w:rPr>
         <w:t>32T</w:t>
@@ -3246,6 +3311,7 @@
           <w:b/>
           <w:sz w:val="24"/>
           <w:szCs w:val="24"/>
+          <w:shd w:fill="FFFF00" w:val="clear"/>
           <w:lang w:val="en-US"/>
         </w:rPr>
       </w:r>
@@ -3263,6 +3329,7 @@
         <w:rPr>
           <w:sz w:val="24"/>
           <w:szCs w:val="24"/>
+          <w:shd w:fill="FFFF00" w:val="clear"/>
         </w:rPr>
         <w:t>CPA de 32 bits</w:t>
       </w:r>
@@ -3277,6 +3344,7 @@
         <w:rPr>
           <w:sz w:val="24"/>
           <w:szCs w:val="24"/>
+          <w:shd w:fill="FFFF00" w:val="clear"/>
         </w:rPr>
         <w:t xml:space="preserve">Retardo C = 3T + (32-1) * (3T – 1T) = </w:t>
       </w:r>
@@ -3285,6 +3353,7 @@
           <w:b/>
           <w:sz w:val="24"/>
           <w:szCs w:val="24"/>
+          <w:shd w:fill="FFFF00" w:val="clear"/>
         </w:rPr>
         <w:t>65T</w:t>
       </w:r>
@@ -3299,6 +3368,7 @@
         <w:rPr>
           <w:sz w:val="24"/>
           <w:szCs w:val="24"/>
+          <w:shd w:fill="FFFF00" w:val="clear"/>
           <w:lang w:val="en-US"/>
         </w:rPr>
         <w:t xml:space="preserve">Retardo S = 3T + (32-2) * (3T-1T) + (2T-1T) = </w:t>
@@ -3308,6 +3378,7 @@
           <w:b/>
           <w:sz w:val="24"/>
           <w:szCs w:val="24"/>
+          <w:shd w:fill="FFFF00" w:val="clear"/>
           <w:lang w:val="en-US"/>
         </w:rPr>
         <w:t>64T</w:t>
@@ -3324,6 +3395,7 @@
           <w:b/>
           <w:sz w:val="24"/>
           <w:szCs w:val="24"/>
+          <w:shd w:fill="FFFF00" w:val="clear"/>
           <w:lang w:val="en-US"/>
         </w:rPr>
       </w:r>
@@ -3341,6 +3413,7 @@
         <w:rPr>
           <w:sz w:val="24"/>
           <w:szCs w:val="24"/>
+          <w:shd w:fill="FFFF00" w:val="clear"/>
         </w:rPr>
         <w:t>CPA de 64 bits</w:t>
       </w:r>
@@ -3355,6 +3428,7 @@
         <w:rPr>
           <w:sz w:val="24"/>
           <w:szCs w:val="24"/>
+          <w:shd w:fill="FFFF00" w:val="clear"/>
         </w:rPr>
         <w:t xml:space="preserve">Retardo C = 3T + (64-1) * (3T – 1T) = </w:t>
       </w:r>
@@ -3363,6 +3437,7 @@
           <w:b/>
           <w:sz w:val="24"/>
           <w:szCs w:val="24"/>
+          <w:shd w:fill="FFFF00" w:val="clear"/>
         </w:rPr>
         <w:t>129T</w:t>
       </w:r>
@@ -3377,6 +3452,7 @@
         <w:rPr>
           <w:sz w:val="24"/>
           <w:szCs w:val="24"/>
+          <w:shd w:fill="FFFF00" w:val="clear"/>
           <w:lang w:val="en-US"/>
         </w:rPr>
         <w:t xml:space="preserve">Retardo S = 3T + (64-2) * (3T-1T) + (2T-1T) = </w:t>
@@ -3386,6 +3462,7 @@
           <w:b/>
           <w:sz w:val="24"/>
           <w:szCs w:val="24"/>
+          <w:shd w:fill="FFFF00" w:val="clear"/>
           <w:lang w:val="en-US"/>
         </w:rPr>
         <w:t>128T</w:t>
@@ -3401,6 +3478,7 @@
         <w:rPr>
           <w:sz w:val="24"/>
           <w:szCs w:val="24"/>
+          <w:shd w:fill="FFFF00" w:val="clear"/>
           <w:lang w:val="en-US"/>
         </w:rPr>
       </w:r>
@@ -3415,6 +3493,7 @@
         <w:rPr>
           <w:sz w:val="40"/>
           <w:szCs w:val="24"/>
+          <w:shd w:fill="FFFF00" w:val="clear"/>
           <w:lang w:val="en-US"/>
         </w:rPr>
       </w:r>
@@ -3441,53 +3520,48 @@
       <w:r>
         <w:rPr>
           <w:b/>
+          <w:bCs/>
+          <w:i w:val="false"/>
+          <w:iCs w:val="false"/>
           <w:sz w:val="32"/>
           <w:szCs w:val="32"/>
           <w:u w:val="single"/>
         </w:rPr>
-      </w:r>
-    </w:p>
-    <w:p>
-      <w:pPr>
-        <w:pStyle w:val="style0"/>
-        <w:jc w:val="both"/>
-      </w:pPr>
-      <w:r>
-        <w:rPr>
-          <w:b/>
-          <w:sz w:val="32"/>
-          <w:szCs w:val="32"/>
-          <w:u w:val="single"/>
-        </w:rPr>
-      </w:r>
-    </w:p>
-    <w:p>
-      <w:pPr>
-        <w:pStyle w:val="style0"/>
-        <w:jc w:val="both"/>
-      </w:pPr>
-      <w:r>
-        <w:rPr>
-          <w:b/>
-          <w:sz w:val="32"/>
-          <w:szCs w:val="32"/>
-          <w:u w:val="single"/>
-        </w:rPr>
-      </w:r>
-    </w:p>
-    <w:p>
-      <w:pPr>
-        <w:pStyle w:val="style0"/>
-        <w:jc w:val="both"/>
-      </w:pPr>
-      <w:r>
-        <w:rPr>
-          <w:b/>
-          <w:sz w:val="32"/>
-          <w:szCs w:val="32"/>
-          <w:u w:val="single"/>
-        </w:rPr>
-        <w:t>FASE 2: Sumadores CLA y CSA</w:t>
+        <w:t>FASE 2: Sumadores CLA</w:t>
+      </w:r>
+      <w:r>
+        <w:rPr>
+          <w:i/>
+          <w:sz w:val="24"/>
+          <w:szCs w:val="24"/>
+        </w:rPr>
+      </w:r>
+    </w:p>
+    <w:p>
+      <w:pPr>
+        <w:pStyle w:val="style0"/>
+        <w:jc w:val="both"/>
+      </w:pPr>
+      <w:r>
+        <w:rPr>
+          <w:b/>
+          <w:bCs/>
+          <w:i/>
+          <w:sz w:val="24"/>
+          <w:szCs w:val="24"/>
+        </w:rPr>
+        <w:t>TAREA 7.</w:t>
+      </w:r>
+      <w:r>
+        <w:rPr>
+          <w:i/>
+          <w:sz w:val="24"/>
+          <w:szCs w:val="24"/>
+        </w:rPr>
+        <w:t xml:space="preserve"> Realizad las dos versiones de circuito digital Partial Full Adder (PFA) de 1 bit con</w:t>
+        <w:t xml:space="preserve"> acarreo de entrada que se muestran en las siguientes figuras e indicad los tiempos de retardo y el</w:t>
+        <w:t xml:space="preserve"> área utilizada. Suponed que los retardos de las puertas lógicas utilizadas son de AND=1T, OR=1T y</w:t>
+        <w:t xml:space="preserve"> XOR=2T. (0.75P)</w:t>
       </w:r>
     </w:p>
     <w:p>
@@ -3502,61 +3576,32 @@
           <w:sz w:val="28"/>
           <w:szCs w:val="28"/>
         </w:rPr>
-        <w:t>TAREA 6.</w:t>
-      </w:r>
-      <w:r>
-        <w:rPr>
+      </w:r>
+    </w:p>
+    <w:p>
+      <w:pPr>
+        <w:pStyle w:val="style0"/>
+        <w:jc w:val="both"/>
+      </w:pPr>
+      <w:r>
+        <w:rPr>
+          <w:b/>
           <w:i/>
-        </w:rPr>
-        <w:t xml:space="preserve"> </w:t>
-      </w:r>
-      <w:r>
-        <w:rPr>
-          <w:i/>
-          <w:sz w:val="24"/>
-          <w:szCs w:val="24"/>
-        </w:rPr>
-        <w:t>Realizad las dos versiones de circuito digital Partial Full Adder (PFA) de 1 bit con acarreo de entrada que se muestran en las siguientes figuras e indicad los tiempos de retardo y el área utilizada. Suponed que los retardos de las puertas lógicas utilizadas son de AND=1T, OR=1T y XOR=2T.</w:t>
-      </w:r>
-    </w:p>
-    <w:p>
-      <w:pPr>
-        <w:pStyle w:val="style0"/>
-        <w:jc w:val="both"/>
-      </w:pPr>
-      <w:r>
-        <w:rPr>
-          <w:i/>
-          <w:sz w:val="24"/>
-          <w:szCs w:val="24"/>
-        </w:rPr>
-      </w:r>
-    </w:p>
-    <w:p>
-      <w:pPr>
-        <w:pStyle w:val="style0"/>
-        <w:jc w:val="both"/>
-      </w:pPr>
-      <w:r>
-        <w:rPr>
-          <w:i/>
-          <w:sz w:val="24"/>
-          <w:szCs w:val="24"/>
-        </w:rPr>
-        <w:t>Figura 1</w:t>
-      </w:r>
-    </w:p>
-    <w:p>
-      <w:pPr>
-        <w:pStyle w:val="style0"/>
-        <w:jc w:val="both"/>
-      </w:pPr>
-      <w:r>
-        <w:rPr/>
+          <w:sz w:val="28"/>
+          <w:szCs w:val="28"/>
+        </w:rPr>
         <w:drawing>
-          <wp:inline distB="0" distL="0" distR="0" distT="0">
-            <wp:extent cx="3898900" cy="1984375"/>
+          <wp:anchor allowOverlap="1" behindDoc="0" distB="0" distL="0" distR="0" distT="0" layoutInCell="1" locked="0" relativeHeight="0" simplePos="0">
+            <wp:simplePos x="0" y="0"/>
+            <wp:positionH relativeFrom="column">
+              <wp:posOffset>1137920</wp:posOffset>
+            </wp:positionH>
+            <wp:positionV relativeFrom="paragraph">
+              <wp:posOffset>0</wp:posOffset>
+            </wp:positionV>
+            <wp:extent cx="3124200" cy="2724150"/>
             <wp:effectExtent b="0" l="0" r="0" t="0"/>
+            <wp:wrapSquare wrapText="largest"/>
             <wp:docPr descr="A description..." id="1" name="Picture"/>
             <wp:cNvGraphicFramePr>
               <a:graphicFrameLocks xmlns:a="http://schemas.openxmlformats.org/drawingml/2006/main" noChangeAspect="1"/>
@@ -3580,7 +3625,7 @@
                   <pic:spPr bwMode="auto">
                     <a:xfrm>
                       <a:off x="0" y="0"/>
-                      <a:ext cx="3898900" cy="1984375"/>
+                      <a:ext cx="3124200" cy="2724150"/>
                     </a:xfrm>
                     <a:prstGeom prst="rect">
                       <a:avLst/>
@@ -3596,294 +3641,10 @@
                 </pic:pic>
               </a:graphicData>
             </a:graphic>
-          </wp:inline>
+          </wp:anchor>
         </w:drawing>
       </w:r>
     </w:p>
-    <w:p>
-      <w:pPr>
-        <w:pStyle w:val="style0"/>
-        <w:jc w:val="both"/>
-      </w:pPr>
-      <w:r>
-        <w:rPr>
-          <w:i/>
-          <w:sz w:val="24"/>
-          <w:szCs w:val="24"/>
-        </w:rPr>
-        <w:t>Figura 2</w:t>
-      </w:r>
-    </w:p>
-    <w:p>
-      <w:pPr>
-        <w:pStyle w:val="style0"/>
-        <w:jc w:val="both"/>
-      </w:pPr>
-      <w:r>
-        <w:rPr/>
-        <w:drawing>
-          <wp:inline distB="0" distL="0" distR="0" distT="0">
-            <wp:extent cx="3674745" cy="1656080"/>
-            <wp:effectExtent b="0" l="0" r="0" t="0"/>
-            <wp:docPr descr="A description..." id="1" name="Picture"/>
-            <wp:cNvGraphicFramePr>
-              <a:graphicFrameLocks xmlns:a="http://schemas.openxmlformats.org/drawingml/2006/main" noChangeAspect="1"/>
-            </wp:cNvGraphicFramePr>
-            <a:graphic xmlns:a="http://schemas.openxmlformats.org/drawingml/2006/main">
-              <a:graphicData uri="http://schemas.openxmlformats.org/drawingml/2006/picture">
-                <pic:pic xmlns:pic="http://schemas.openxmlformats.org/drawingml/2006/picture">
-                  <pic:nvPicPr>
-                    <pic:cNvPr descr="A description..." id="0" name="Picture"/>
-                    <pic:cNvPicPr>
-                      <a:picLocks noChangeArrowheads="1" noChangeAspect="1"/>
-                    </pic:cNvPicPr>
-                  </pic:nvPicPr>
-                  <pic:blipFill>
-                    <a:blip r:embed="rId12"/>
-                    <a:srcRect/>
-                    <a:stretch>
-                      <a:fillRect/>
-                    </a:stretch>
-                  </pic:blipFill>
-                  <pic:spPr bwMode="auto">
-                    <a:xfrm>
-                      <a:off x="0" y="0"/>
-                      <a:ext cx="3674745" cy="1656080"/>
-                    </a:xfrm>
-                    <a:prstGeom prst="rect">
-                      <a:avLst/>
-                    </a:prstGeom>
-                    <a:noFill/>
-                    <a:ln w="9525">
-                      <a:noFill/>
-                      <a:miter lim="800000"/>
-                      <a:headEnd/>
-                      <a:tailEnd/>
-                    </a:ln>
-                  </pic:spPr>
-                </pic:pic>
-              </a:graphicData>
-            </a:graphic>
-          </wp:inline>
-        </w:drawing>
-      </w:r>
-    </w:p>
-    <w:tbl>
-      <w:tblPr>
-        <w:jc w:val="left"/>
-        <w:tblInd w:type="dxa" w:w="-108"/>
-        <w:tblBorders/>
-      </w:tblPr>
-      <w:tblGrid>
-        <w:gridCol w:w="4322"/>
-        <w:gridCol w:w="4322"/>
-      </w:tblGrid>
-      <w:tr>
-        <w:trPr>
-          <w:trHeight w:hRule="atLeast" w:val="1172"/>
-          <w:cantSplit w:val="false"/>
-        </w:trPr>
-        <w:tc>
-          <w:tcPr>
-            <w:tcW w:type="dxa" w:w="4322"/>
-            <w:tcBorders/>
-            <w:shd w:fill="auto" w:val="clear"/>
-            <w:tcMar>
-              <w:top w:type="dxa" w:w="0"/>
-              <w:left w:type="dxa" w:w="108"/>
-              <w:bottom w:type="dxa" w:w="0"/>
-              <w:right w:type="dxa" w:w="108"/>
-            </w:tcMar>
-            <w:vAlign w:val="center"/>
-          </w:tcPr>
-          <w:p>
-            <w:pPr>
-              <w:pStyle w:val="style0"/>
-              <w:jc w:val="center"/>
-            </w:pPr>
-            <w:r>
-              <w:rPr>
-                <w:sz w:val="24"/>
-                <w:szCs w:val="24"/>
-                <w:u w:val="single"/>
-              </w:rPr>
-            </w:r>
-          </w:p>
-          <w:p>
-            <w:pPr>
-              <w:pStyle w:val="style0"/>
-              <w:jc w:val="center"/>
-            </w:pPr>
-            <w:r>
-              <w:rPr>
-                <w:sz w:val="24"/>
-                <w:szCs w:val="24"/>
-                <w:u w:val="single"/>
-              </w:rPr>
-              <w:t>Figura 1</w:t>
-            </w:r>
-          </w:p>
-          <w:p>
-            <w:pPr>
-              <w:pStyle w:val="style0"/>
-              <w:jc w:val="center"/>
-            </w:pPr>
-            <w:r>
-              <w:rPr>
-                <w:sz w:val="14"/>
-                <w:szCs w:val="24"/>
-                <w:u w:val="single"/>
-              </w:rPr>
-            </w:r>
-          </w:p>
-          <w:p>
-            <w:pPr>
-              <w:pStyle w:val="style0"/>
-              <w:jc w:val="center"/>
-            </w:pPr>
-            <w:r>
-              <w:rPr>
-                <w:sz w:val="24"/>
-                <w:szCs w:val="24"/>
-              </w:rPr>
-              <w:t>TC = 4T</w:t>
-            </w:r>
-          </w:p>
-          <w:p>
-            <w:pPr>
-              <w:pStyle w:val="style0"/>
-              <w:jc w:val="center"/>
-            </w:pPr>
-            <w:r>
-              <w:rPr>
-                <w:sz w:val="24"/>
-                <w:szCs w:val="24"/>
-              </w:rPr>
-              <w:t>TPi = 1T</w:t>
-            </w:r>
-          </w:p>
-          <w:p>
-            <w:pPr>
-              <w:pStyle w:val="style0"/>
-              <w:jc w:val="center"/>
-            </w:pPr>
-            <w:r>
-              <w:rPr>
-                <w:sz w:val="24"/>
-                <w:szCs w:val="24"/>
-              </w:rPr>
-              <w:t>TGi = 1T</w:t>
-            </w:r>
-          </w:p>
-          <w:p>
-            <w:pPr>
-              <w:pStyle w:val="style0"/>
-              <w:jc w:val="center"/>
-            </w:pPr>
-            <w:r>
-              <w:rPr>
-                <w:sz w:val="24"/>
-                <w:szCs w:val="24"/>
-              </w:rPr>
-              <w:t>Área utilizada = 28</w:t>
-            </w:r>
-          </w:p>
-        </w:tc>
-        <w:tc>
-          <w:tcPr>
-            <w:tcW w:type="dxa" w:w="4322"/>
-            <w:tcBorders/>
-            <w:shd w:fill="auto" w:val="clear"/>
-            <w:tcMar>
-              <w:top w:type="dxa" w:w="0"/>
-              <w:left w:type="dxa" w:w="108"/>
-              <w:bottom w:type="dxa" w:w="0"/>
-              <w:right w:type="dxa" w:w="108"/>
-            </w:tcMar>
-            <w:vAlign w:val="center"/>
-          </w:tcPr>
-          <w:p>
-            <w:pPr>
-              <w:pStyle w:val="style0"/>
-              <w:jc w:val="center"/>
-            </w:pPr>
-            <w:r>
-              <w:rPr>
-                <w:sz w:val="24"/>
-                <w:szCs w:val="24"/>
-                <w:u w:val="single"/>
-              </w:rPr>
-              <w:t>Figura 2</w:t>
-            </w:r>
-          </w:p>
-          <w:p>
-            <w:pPr>
-              <w:pStyle w:val="style0"/>
-              <w:jc w:val="center"/>
-            </w:pPr>
-            <w:r>
-              <w:rPr>
-                <w:sz w:val="14"/>
-                <w:szCs w:val="24"/>
-                <w:u w:val="single"/>
-              </w:rPr>
-            </w:r>
-          </w:p>
-          <w:p>
-            <w:pPr>
-              <w:pStyle w:val="style0"/>
-              <w:jc w:val="center"/>
-            </w:pPr>
-            <w:r>
-              <w:rPr>
-                <w:sz w:val="24"/>
-                <w:szCs w:val="24"/>
-              </w:rPr>
-              <w:t>TPi = 2T</w:t>
-            </w:r>
-          </w:p>
-          <w:p>
-            <w:pPr>
-              <w:pStyle w:val="style0"/>
-              <w:jc w:val="center"/>
-            </w:pPr>
-            <w:r>
-              <w:rPr>
-                <w:sz w:val="24"/>
-                <w:szCs w:val="24"/>
-              </w:rPr>
-              <w:t>TSi = 4T</w:t>
-            </w:r>
-          </w:p>
-          <w:p>
-            <w:pPr>
-              <w:pStyle w:val="style0"/>
-              <w:jc w:val="center"/>
-            </w:pPr>
-            <w:r>
-              <w:rPr>
-                <w:sz w:val="24"/>
-                <w:szCs w:val="24"/>
-              </w:rPr>
-              <w:t>TGi = 1T</w:t>
-            </w:r>
-          </w:p>
-          <w:p>
-            <w:pPr>
-              <w:pStyle w:val="style0"/>
-              <w:jc w:val="center"/>
-            </w:pPr>
-            <w:r>
-              <w:rPr>
-                <w:sz w:val="24"/>
-                <w:szCs w:val="24"/>
-              </w:rPr>
-              <w:t>Área utilizada = 22</w:t>
-            </w:r>
-          </w:p>
-        </w:tc>
-      </w:tr>
-    </w:tbl>
     <w:p>
       <w:pPr>
         <w:pStyle w:val="style0"/>
@@ -3946,12 +3707,133 @@
         <w:jc w:val="both"/>
       </w:pPr>
       <w:r>
-        <w:rPr>
-          <w:b/>
-          <w:i/>
-          <w:sz w:val="28"/>
-          <w:szCs w:val="28"/>
-        </w:rPr>
+        <w:rPr/>
+      </w:r>
+    </w:p>
+    <w:p>
+      <w:pPr>
+        <w:pStyle w:val="style0"/>
+        <w:jc w:val="both"/>
+      </w:pPr>
+      <w:r>
+        <w:rPr/>
+      </w:r>
+    </w:p>
+    <w:p>
+      <w:pPr>
+        <w:pStyle w:val="style0"/>
+        <w:jc w:val="both"/>
+      </w:pPr>
+      <w:r>
+        <w:rPr/>
+      </w:r>
+    </w:p>
+    <w:p>
+      <w:pPr>
+        <w:pStyle w:val="style0"/>
+        <w:jc w:val="both"/>
+      </w:pPr>
+      <w:r>
+        <w:rPr/>
+      </w:r>
+    </w:p>
+    <w:p>
+      <w:pPr>
+        <w:pStyle w:val="style0"/>
+        <w:jc w:val="both"/>
+      </w:pPr>
+      <w:r>
+        <w:rPr/>
+      </w:r>
+    </w:p>
+    <w:p>
+      <w:pPr>
+        <w:pStyle w:val="style0"/>
+        <w:jc w:val="both"/>
+      </w:pPr>
+      <w:r>
+        <w:rPr/>
+      </w:r>
+    </w:p>
+    <w:p>
+      <w:pPr>
+        <w:pStyle w:val="style0"/>
+        <w:jc w:val="both"/>
+      </w:pPr>
+      <w:r>
+        <w:rPr/>
+      </w:r>
+    </w:p>
+    <w:p>
+      <w:pPr>
+        <w:pStyle w:val="style0"/>
+        <w:jc w:val="both"/>
+      </w:pPr>
+      <w:r>
+        <w:rPr/>
+      </w:r>
+    </w:p>
+    <w:p>
+      <w:pPr>
+        <w:pStyle w:val="style0"/>
+        <w:jc w:val="both"/>
+      </w:pPr>
+      <w:r>
+        <w:rPr/>
+      </w:r>
+    </w:p>
+    <w:p>
+      <w:pPr>
+        <w:pStyle w:val="style0"/>
+        <w:jc w:val="both"/>
+      </w:pPr>
+      <w:r>
+        <w:rPr/>
+      </w:r>
+    </w:p>
+    <w:p>
+      <w:pPr>
+        <w:pStyle w:val="style0"/>
+        <w:jc w:val="both"/>
+      </w:pPr>
+      <w:r>
+        <w:rPr/>
+      </w:r>
+    </w:p>
+    <w:p>
+      <w:pPr>
+        <w:pStyle w:val="style0"/>
+        <w:jc w:val="both"/>
+      </w:pPr>
+      <w:r>
+        <w:rPr/>
+      </w:r>
+    </w:p>
+    <w:p>
+      <w:pPr>
+        <w:pStyle w:val="style0"/>
+        <w:jc w:val="both"/>
+      </w:pPr>
+      <w:r>
+        <w:rPr/>
+      </w:r>
+    </w:p>
+    <w:p>
+      <w:pPr>
+        <w:pStyle w:val="style0"/>
+        <w:jc w:val="both"/>
+      </w:pPr>
+      <w:r>
+        <w:rPr/>
+      </w:r>
+    </w:p>
+    <w:p>
+      <w:pPr>
+        <w:pStyle w:val="style0"/>
+        <w:jc w:val="both"/>
+      </w:pPr>
+      <w:r>
+        <w:rPr/>
       </w:r>
     </w:p>
     <w:p>
@@ -4016,7 +3898,7 @@
                     </pic:cNvPicPr>
                   </pic:nvPicPr>
                   <pic:blipFill>
-                    <a:blip r:embed="rId13"/>
+                    <a:blip r:embed="rId12"/>
                     <a:srcRect/>
                     <a:stretch>
                       <a:fillRect/>
@@ -4084,7 +3966,7 @@
                     </pic:cNvPicPr>
                   </pic:nvPicPr>
                   <pic:blipFill>
-                    <a:blip r:embed="rId14"/>
+                    <a:blip r:embed="rId13"/>
                     <a:srcRect/>
                     <a:stretch>
                       <a:fillRect/>
@@ -5220,7 +5102,7 @@
                     </pic:cNvPicPr>
                   </pic:nvPicPr>
                   <pic:blipFill>
-                    <a:blip r:embed="rId15"/>
+                    <a:blip r:embed="rId14"/>
                     <a:srcRect/>
                     <a:stretch>
                       <a:fillRect/>
@@ -5867,7 +5749,7 @@
                     </pic:cNvPicPr>
                   </pic:nvPicPr>
                   <pic:blipFill>
-                    <a:blip r:embed="rId16"/>
+                    <a:blip r:embed="rId15"/>
                     <a:srcRect/>
                     <a:stretch>
                       <a:fillRect/>
@@ -6088,7 +5970,7 @@
                     </pic:cNvPicPr>
                   </pic:nvPicPr>
                   <pic:blipFill>
-                    <a:blip r:embed="rId17"/>
+                    <a:blip r:embed="rId16"/>
                     <a:srcRect/>
                     <a:stretch>
                       <a:fillRect/>
@@ -6502,7 +6384,7 @@
         <w:pStyle w:val="style0"/>
         <w:jc w:val="both"/>
       </w:pPr>
-      <w:hyperlink r:id="rId18">
+      <w:hyperlink r:id="rId17">
         <w:r>
           <w:rPr>
             <w:rStyle w:val="style19"/>
@@ -6519,7 +6401,7 @@
         <w:pStyle w:val="style0"/>
         <w:jc w:val="both"/>
       </w:pPr>
-      <w:hyperlink r:id="rId19">
+      <w:hyperlink r:id="rId18">
         <w:r>
           <w:rPr>
             <w:rStyle w:val="style19"/>
@@ -6544,7 +6426,7 @@
       </w:r>
     </w:p>
     <w:sectPr>
-      <w:footerReference r:id="rId20" w:type="default"/>
+      <w:footerReference r:id="rId19" w:type="default"/>
       <w:type w:val="nextPage"/>
       <w:pgSz w:h="16838" w:w="11906"/>
       <w:pgMar w:bottom="1956" w:footer="1417" w:gutter="0" w:header="0" w:left="1701" w:right="1701" w:top="1417"/>

</xml_diff>